<commit_message>
pdf version of report doc
</commit_message>
<xml_diff>
--- a/Mohsen_Asgarian_hw9_maktab9.docx
+++ b/Mohsen_Asgarian_hw9_maktab9.docx
@@ -2,6 +2,8 @@
 <file path=word/document.xml><?xml version="1.0" encoding="utf-8"?>
 <w:document xmlns:wpc="http://schemas.microsoft.com/office/word/2010/wordprocessingCanvas" xmlns:mc="http://schemas.openxmlformats.org/markup-compatibility/2006" xmlns:o="urn:schemas-microsoft-com:office:office" xmlns:r="http://schemas.openxmlformats.org/officeDocument/2006/relationships" xmlns:m="http://schemas.openxmlformats.org/officeDocument/2006/math" xmlns:v="urn:schemas-microsoft-com:vml" xmlns:wp14="http://schemas.microsoft.com/office/word/2010/wordprocessingDrawing" xmlns:wp="http://schemas.openxmlformats.org/drawingml/2006/wordprocessingDrawing" xmlns:w10="urn:schemas-microsoft-com:office:word" xmlns:w="http://schemas.openxmlformats.org/wordprocessingml/2006/main" xmlns:w14="http://schemas.microsoft.com/office/word/2010/wordml" xmlns:w15="http://schemas.microsoft.com/office/word/2012/wordml" xmlns:wpg="http://schemas.microsoft.com/office/word/2010/wordprocessingGroup" xmlns:wpi="http://schemas.microsoft.com/office/word/2010/wordprocessingInk" xmlns:wne="http://schemas.microsoft.com/office/word/2006/wordml" xmlns:wps="http://schemas.microsoft.com/office/word/2010/wordprocessingShape" mc:Ignorable="w14 w15 wp14">
   <w:body>
+    <w:bookmarkStart w:id="0" w:name="_GoBack" w:displacedByCustomXml="next"/>
+    <w:bookmarkEnd w:id="0" w:displacedByCustomXml="next"/>
     <w:sdt>
       <w:sdtPr>
         <w:id w:val="-1203628128"/>
@@ -1188,17 +1190,7 @@
           <w:rtl/>
           <w:lang w:bidi="fa-IR"/>
         </w:rPr>
-        <w:t xml:space="preserve"> </w:t>
-      </w:r>
-      <w:r>
-        <w:rPr>
-          <w:rFonts w:cs="B Nazanin" w:hint="cs"/>
-          <w:sz w:val="28"/>
-          <w:szCs w:val="28"/>
-          <w:rtl/>
-          <w:lang w:bidi="fa-IR"/>
-        </w:rPr>
-        <w:t xml:space="preserve">نتیجه در فایل </w:t>
+        <w:t xml:space="preserve"> نتیجه در فایل </w:t>
       </w:r>
       <w:r>
         <w:rPr>
@@ -1207,25 +1199,7 @@
           <w:szCs w:val="28"/>
           <w:lang w:bidi="fa-IR"/>
         </w:rPr>
-        <w:t>/Linux/2/hw9</w:t>
-      </w:r>
-      <w:r>
-        <w:rPr>
-          <w:rFonts w:cs="B Nazanin"/>
-          <w:sz w:val="28"/>
-          <w:szCs w:val="28"/>
-          <w:lang w:bidi="fa-IR"/>
-        </w:rPr>
-        <w:t>4</w:t>
-      </w:r>
-      <w:r>
-        <w:rPr>
-          <w:rFonts w:cs="B Nazanin"/>
-          <w:sz w:val="28"/>
-          <w:szCs w:val="28"/>
-          <w:lang w:bidi="fa-IR"/>
-        </w:rPr>
-        <w:t>Res.txt</w:t>
+        <w:t>/Linux/2/hw94Res.txt</w:t>
       </w:r>
     </w:p>
     <w:p>
@@ -1238,7 +1212,7 @@
         <w:bidi/>
         <w:spacing w:line="300" w:lineRule="auto"/>
         <w:rPr>
-          <w:rFonts w:cs="B Nazanin" w:hint="cs"/>
+          <w:rFonts w:cs="B Nazanin"/>
           <w:sz w:val="28"/>
           <w:szCs w:val="28"/>
           <w:rtl/>
@@ -1285,17 +1259,7 @@
           <w:rtl/>
           <w:lang w:bidi="fa-IR"/>
         </w:rPr>
-        <w:t>دستورات</w:t>
-      </w:r>
-      <w:r>
-        <w:rPr>
-          <w:rFonts w:cs="B Nazanin" w:hint="cs"/>
-          <w:sz w:val="28"/>
-          <w:szCs w:val="28"/>
-          <w:rtl/>
-          <w:lang w:bidi="fa-IR"/>
-        </w:rPr>
-        <w:t xml:space="preserve"> در فایل </w:t>
+        <w:t xml:space="preserve">دستورات در فایل </w:t>
       </w:r>
       <w:r>
         <w:rPr>
@@ -1304,25 +1268,7 @@
           <w:szCs w:val="28"/>
           <w:lang w:bidi="fa-IR"/>
         </w:rPr>
-        <w:t>/Linux/2/hw9</w:t>
-      </w:r>
-      <w:r>
-        <w:rPr>
-          <w:rFonts w:cs="B Nazanin"/>
-          <w:sz w:val="28"/>
-          <w:szCs w:val="28"/>
-          <w:lang w:bidi="fa-IR"/>
-        </w:rPr>
-        <w:t>5Inp</w:t>
-      </w:r>
-      <w:r>
-        <w:rPr>
-          <w:rFonts w:cs="B Nazanin"/>
-          <w:sz w:val="28"/>
-          <w:szCs w:val="28"/>
-          <w:lang w:bidi="fa-IR"/>
-        </w:rPr>
-        <w:t>.txt</w:t>
+        <w:t>/Linux/2/hw95Inp.txt</w:t>
       </w:r>
     </w:p>
     <w:p>
@@ -1354,36 +1300,7 @@
           <w:szCs w:val="28"/>
           <w:lang w:bidi="fa-IR"/>
         </w:rPr>
-        <w:t>/Linux/2/hw9</w:t>
-      </w:r>
-      <w:r>
-        <w:rPr>
-          <w:rFonts w:cs="B Nazanin"/>
-          <w:sz w:val="28"/>
-          <w:szCs w:val="28"/>
-          <w:lang w:bidi="fa-IR"/>
-        </w:rPr>
-        <w:t>5</w:t>
-      </w:r>
-      <w:r>
-        <w:rPr>
-          <w:rFonts w:cs="B Nazanin"/>
-          <w:sz w:val="28"/>
-          <w:szCs w:val="28"/>
-          <w:lang w:bidi="fa-IR"/>
-        </w:rPr>
-        <w:t>Res.t</w:t>
-      </w:r>
-      <w:bookmarkStart w:id="0" w:name="_GoBack"/>
-      <w:bookmarkEnd w:id="0"/>
-      <w:r>
-        <w:rPr>
-          <w:rFonts w:cs="B Nazanin"/>
-          <w:sz w:val="28"/>
-          <w:szCs w:val="28"/>
-          <w:lang w:bidi="fa-IR"/>
-        </w:rPr>
-        <w:t>xt</w:t>
+        <w:t>/Linux/2/hw95Res.txt</w:t>
       </w:r>
     </w:p>
     <w:p>
@@ -1392,7 +1309,7 @@
         <w:bidi/>
         <w:spacing w:line="300" w:lineRule="auto"/>
         <w:rPr>
-          <w:rFonts w:cs="B Nazanin" w:hint="cs"/>
+          <w:rFonts w:cs="B Nazanin"/>
           <w:sz w:val="28"/>
           <w:szCs w:val="28"/>
           <w:rtl/>
@@ -4354,7 +4271,7 @@
 </file>
 
 <file path=customXml/itemProps2.xml><?xml version="1.0" encoding="utf-8"?>
-<ds:datastoreItem xmlns:ds="http://schemas.openxmlformats.org/officeDocument/2006/customXml" ds:itemID="{86564E67-3578-4879-B9E8-C2123700FE59}">
+<ds:datastoreItem xmlns:ds="http://schemas.openxmlformats.org/officeDocument/2006/customXml" ds:itemID="{6144A2CB-A598-4F3B-8CFA-B8420B0DAB36}">
   <ds:schemaRefs>
     <ds:schemaRef ds:uri="http://schemas.openxmlformats.org/officeDocument/2006/bibliography"/>
   </ds:schemaRefs>

</xml_diff>